<commit_message>
New Pull from json
</commit_message>
<xml_diff>
--- a/Shred Cast proposal.docx
+++ b/Shred Cast proposal.docx
@@ -2320,17 +2320,33 @@
           </wp:inline>
         </w:drawing>
       </w:r>
-      <w:r>
-        <w:rPr>
-          <w:rFonts w:ascii="Times New Roman" w:eastAsia="Times New Roman" w:hAnsi="Times New Roman" w:cs="Times New Roman"/>
-          <w:sz w:val="24"/>
-          <w:szCs w:val="24"/>
+      <w:bookmarkStart w:id="0" w:name="_GoBack"/>
+      <w:proofErr w:type="gramStart"/>
+      <w:r>
+        <w:rPr>
+          <w:rFonts w:ascii="Berthold Akzidenz Grotesk BE Md" w:hAnsi="Berthold Akzidenz Grotesk BE Md"/>
         </w:rPr>
         <w:lastRenderedPageBreak/>
+        <w:t xml:space="preserve">space  </w:t>
+      </w:r>
+      <w:proofErr w:type="spellStart"/>
+      <w:r>
+        <w:rPr>
+          <w:rFonts w:ascii="Berthold Akzidenz Grotesk BE Md" w:hAnsi="Berthold Akzidenz Grotesk BE Md"/>
+        </w:rPr>
+        <w:t>dalksdfj</w:t>
+      </w:r>
+      <w:bookmarkEnd w:id="0"/>
+      <w:proofErr w:type="spellEnd"/>
+      <w:proofErr w:type="gramEnd"/>
+      <w:r>
+        <w:rPr>
+          <w:rFonts w:ascii="Times New Roman" w:eastAsia="Times New Roman" w:hAnsi="Times New Roman" w:cs="Times New Roman"/>
+          <w:sz w:val="24"/>
+          <w:szCs w:val="24"/>
+        </w:rPr>
         <w:br/>
       </w:r>
-      <w:bookmarkStart w:id="0" w:name="_GoBack"/>
-      <w:bookmarkEnd w:id="0"/>
     </w:p>
     <w:sectPr>
       <w:pgSz w:w="12240" w:h="15840"/>

</xml_diff>